<commit_message>
Project Proposal updated (but not quite final)
</commit_message>
<xml_diff>
--- a/DataMiningProject/docs/project-proposal.docx
+++ b/DataMiningProject/docs/project-proposal.docx
@@ -15,84 +15,557 @@
         </w:rPr>
         <w:t>Implementation Project</w:t>
       </w:r>
+    </w:p>
+    <w:p>
+      <w:pPr>
+        <w:ind w:firstLine="720"/>
+        <w:rPr>
+          <w:sz w:val="24"/>
+        </w:rPr>
+      </w:pPr>
+      <w:r>
+        <w:rPr>
+          <w:sz w:val="24"/>
+        </w:rPr>
+        <w:t>We will be implementing three different data mining algorithms covering frequent itemset mining,</w:t>
+      </w:r>
+      <w:r>
+        <w:rPr>
+          <w:sz w:val="24"/>
+        </w:rPr>
+        <w:t xml:space="preserve"> classification, and clustering: the Apriori algorithm will be used for frequent itemset mining; the ID3 algorithm will be used for classification; and the X-means algorithm will be used for clustering.</w:t>
+      </w:r>
+    </w:p>
+    <w:p>
+      <w:pPr>
+        <w:ind w:firstLine="720"/>
+        <w:rPr>
+          <w:sz w:val="24"/>
+        </w:rPr>
+      </w:pPr>
+      <w:r>
+        <w:rPr>
+          <w:sz w:val="24"/>
+        </w:rPr>
+        <w:t>Various data sets will be used to test each implementation.</w:t>
+      </w:r>
+      <w:r>
+        <w:rPr>
+          <w:sz w:val="24"/>
+        </w:rPr>
+        <w:t xml:space="preserve">  The data sets contain information regarding</w:t>
+      </w:r>
+      <w:r>
+        <w:rPr>
+          <w:sz w:val="24"/>
+        </w:rPr>
+        <w:t xml:space="preserve"> belgium</w:t>
+      </w:r>
+      <w:r>
+        <w:rPr>
+          <w:sz w:val="24"/>
+        </w:rPr>
+        <w:t xml:space="preserve"> and ta-feng</w:t>
+      </w:r>
+      <w:r>
+        <w:rPr>
+          <w:sz w:val="24"/>
+        </w:rPr>
+        <w:t xml:space="preserve"> retail market transactions</w:t>
+      </w:r>
+      <w:r>
+        <w:rPr>
+          <w:sz w:val="24"/>
+        </w:rPr>
+        <w:t>, online news portal click-streams</w:t>
+      </w:r>
+      <w:r>
+        <w:rPr>
+          <w:sz w:val="24"/>
+        </w:rPr>
+        <w:t>,</w:t>
+      </w:r>
+      <w:r>
+        <w:rPr>
+          <w:sz w:val="24"/>
+        </w:rPr>
+        <w:t xml:space="preserve"> breast cancer, chronic kidney disease, heart disease, voting records, and iris plants.</w:t>
+      </w:r>
+    </w:p>
+    <w:p>
+      <w:pPr>
+        <w:rPr>
+          <w:sz w:val="24"/>
+        </w:rPr>
+      </w:pPr>
+      <w:r>
+        <w:rPr>
+          <w:sz w:val="24"/>
+        </w:rPr>
+        <w:t>Proposed timeline and milestones.</w:t>
+      </w:r>
+    </w:p>
+    <w:p>
+      <w:pPr>
+        <w:pStyle w:val="ListParagraph"/>
+        <w:numPr>
+          <w:ilvl w:val="0"/>
+          <w:numId w:val="1"/>
+        </w:numPr>
+        <w:rPr>
+          <w:sz w:val="28"/>
+        </w:rPr>
+      </w:pPr>
+      <w:r>
+        <w:rPr>
+          <w:sz w:val="24"/>
+        </w:rPr>
+        <w:t xml:space="preserve">Milestone 1: </w:t>
+      </w:r>
+      <w:r>
+        <w:rPr>
+          <w:sz w:val="24"/>
+        </w:rPr>
+        <w:t>Sunday</w:t>
+      </w:r>
+      <w:r>
+        <w:rPr>
+          <w:sz w:val="24"/>
+        </w:rPr>
+        <w:t xml:space="preserve">, March </w:t>
+      </w:r>
+      <w:r>
+        <w:rPr>
+          <w:sz w:val="24"/>
+        </w:rPr>
+        <w:t>6</w:t>
+      </w:r>
+      <w:r>
+        <w:rPr>
+          <w:sz w:val="24"/>
+          <w:vertAlign w:val="superscript"/>
+        </w:rPr>
+        <w:t>th</w:t>
+      </w:r>
+    </w:p>
+    <w:p>
+      <w:pPr>
+        <w:pStyle w:val="ListParagraph"/>
+        <w:numPr>
+          <w:ilvl w:val="1"/>
+          <w:numId w:val="1"/>
+        </w:numPr>
+        <w:rPr>
+          <w:sz w:val="28"/>
+        </w:rPr>
+      </w:pPr>
+      <w:r>
+        <w:rPr>
+          <w:sz w:val="24"/>
+        </w:rPr>
+        <w:t>HashTree development completed</w:t>
+      </w:r>
+    </w:p>
+    <w:p>
+      <w:pPr>
+        <w:pStyle w:val="ListParagraph"/>
+        <w:numPr>
+          <w:ilvl w:val="1"/>
+          <w:numId w:val="1"/>
+        </w:numPr>
+        <w:rPr>
+          <w:sz w:val="28"/>
+        </w:rPr>
+      </w:pPr>
+      <w:r>
+        <w:rPr>
+          <w:sz w:val="24"/>
+        </w:rPr>
+        <w:t>K-d tree development completed</w:t>
+      </w:r>
+    </w:p>
+    <w:p>
+      <w:pPr>
+        <w:pStyle w:val="ListParagraph"/>
+        <w:numPr>
+          <w:ilvl w:val="0"/>
+          <w:numId w:val="1"/>
+        </w:numPr>
+        <w:rPr>
+          <w:sz w:val="24"/>
+        </w:rPr>
+      </w:pPr>
+      <w:r>
+        <w:rPr>
+          <w:sz w:val="24"/>
+        </w:rPr>
+        <w:t xml:space="preserve">Milestone 2: </w:t>
+      </w:r>
+      <w:r>
+        <w:rPr>
+          <w:sz w:val="24"/>
+        </w:rPr>
+        <w:t>Sunday, March 13</w:t>
+      </w:r>
+      <w:r>
+        <w:rPr>
+          <w:sz w:val="24"/>
+          <w:vertAlign w:val="superscript"/>
+        </w:rPr>
+        <w:t>th</w:t>
+      </w:r>
+    </w:p>
+    <w:p>
+      <w:pPr>
+        <w:pStyle w:val="ListParagraph"/>
+        <w:numPr>
+          <w:ilvl w:val="1"/>
+          <w:numId w:val="1"/>
+        </w:numPr>
+        <w:rPr>
+          <w:sz w:val="24"/>
+        </w:rPr>
+      </w:pPr>
+      <w:r>
+        <w:rPr>
+          <w:sz w:val="24"/>
+        </w:rPr>
+        <w:t>Apriori</w:t>
+      </w:r>
+      <w:r>
+        <w:rPr>
+          <w:sz w:val="24"/>
+        </w:rPr>
+        <w:t xml:space="preserve"> </w:t>
+      </w:r>
+      <w:r>
+        <w:rPr>
+          <w:sz w:val="24"/>
+        </w:rPr>
+        <w:t>mostly implemented</w:t>
+      </w:r>
+    </w:p>
+    <w:p>
+      <w:pPr>
+        <w:pStyle w:val="ListParagraph"/>
+        <w:numPr>
+          <w:ilvl w:val="1"/>
+          <w:numId w:val="1"/>
+        </w:numPr>
+        <w:rPr>
+          <w:sz w:val="24"/>
+        </w:rPr>
+      </w:pPr>
+      <w:r>
+        <w:rPr>
+          <w:sz w:val="24"/>
+        </w:rPr>
+        <w:t>XMeans</w:t>
+      </w:r>
+      <w:r>
+        <w:rPr>
+          <w:sz w:val="24"/>
+        </w:rPr>
+        <w:t xml:space="preserve"> </w:t>
+      </w:r>
+      <w:r>
+        <w:rPr>
+          <w:sz w:val="24"/>
+        </w:rPr>
+        <w:t>overall design completed</w:t>
+      </w:r>
+    </w:p>
+    <w:p>
+      <w:pPr>
+        <w:pStyle w:val="ListParagraph"/>
+        <w:numPr>
+          <w:ilvl w:val="0"/>
+          <w:numId w:val="1"/>
+        </w:numPr>
+        <w:rPr>
+          <w:sz w:val="24"/>
+        </w:rPr>
+      </w:pPr>
+      <w:r>
+        <w:rPr>
+          <w:sz w:val="24"/>
+        </w:rPr>
+        <w:t xml:space="preserve">Milestone 3: </w:t>
+      </w:r>
+      <w:r>
+        <w:rPr>
+          <w:sz w:val="24"/>
+        </w:rPr>
+        <w:t>Sunday, March 20</w:t>
+      </w:r>
+      <w:r>
+        <w:rPr>
+          <w:sz w:val="24"/>
+          <w:vertAlign w:val="superscript"/>
+        </w:rPr>
+        <w:t>th</w:t>
+      </w:r>
+    </w:p>
+    <w:p>
+      <w:pPr>
+        <w:pStyle w:val="ListParagraph"/>
+        <w:numPr>
+          <w:ilvl w:val="1"/>
+          <w:numId w:val="1"/>
+        </w:numPr>
+        <w:rPr>
+          <w:sz w:val="24"/>
+        </w:rPr>
+      </w:pPr>
+      <w:r>
+        <w:rPr>
+          <w:sz w:val="24"/>
+        </w:rPr>
+        <w:t xml:space="preserve">Apriori algorithm </w:t>
+      </w:r>
+      <w:r>
+        <w:rPr>
+          <w:sz w:val="24"/>
+        </w:rPr>
+        <w:t>implementation and testing completed</w:t>
+      </w:r>
+    </w:p>
+    <w:p>
+      <w:pPr>
+        <w:pStyle w:val="ListParagraph"/>
+        <w:numPr>
+          <w:ilvl w:val="1"/>
+          <w:numId w:val="1"/>
+        </w:numPr>
+        <w:rPr>
+          <w:sz w:val="24"/>
+        </w:rPr>
+      </w:pPr>
+      <w:r>
+        <w:rPr>
+          <w:sz w:val="24"/>
+        </w:rPr>
+        <w:t>Co</w:t>
+      </w:r>
+      <w:r>
+        <w:rPr>
+          <w:sz w:val="24"/>
+        </w:rPr>
+        <w:t>mmand line interface implemented</w:t>
+      </w:r>
+    </w:p>
+    <w:p>
+      <w:pPr>
+        <w:pStyle w:val="ListParagraph"/>
+        <w:numPr>
+          <w:ilvl w:val="1"/>
+          <w:numId w:val="1"/>
+        </w:numPr>
+        <w:rPr>
+          <w:sz w:val="24"/>
+        </w:rPr>
+      </w:pPr>
+      <w:r>
+        <w:rPr>
+          <w:sz w:val="24"/>
+        </w:rPr>
+        <w:t>XMeans algorithm implemented</w:t>
+      </w:r>
+    </w:p>
+    <w:p>
+      <w:pPr>
+        <w:pStyle w:val="ListParagraph"/>
+        <w:numPr>
+          <w:ilvl w:val="0"/>
+          <w:numId w:val="1"/>
+        </w:numPr>
+        <w:rPr>
+          <w:sz w:val="24"/>
+        </w:rPr>
+      </w:pPr>
+      <w:r>
+        <w:rPr>
+          <w:sz w:val="24"/>
+        </w:rPr>
+        <w:t xml:space="preserve">Milestone 4: </w:t>
+      </w:r>
+      <w:r>
+        <w:rPr>
+          <w:sz w:val="24"/>
+        </w:rPr>
+        <w:t>Sunday, March 27</w:t>
+      </w:r>
+      <w:r>
+        <w:rPr>
+          <w:sz w:val="24"/>
+          <w:vertAlign w:val="superscript"/>
+        </w:rPr>
+        <w:t>th</w:t>
+      </w:r>
+      <w:r>
+        <w:rPr>
+          <w:sz w:val="24"/>
+        </w:rPr>
+        <w:t xml:space="preserve"> </w:t>
+      </w:r>
+    </w:p>
+    <w:p>
+      <w:pPr>
+        <w:pStyle w:val="ListParagraph"/>
+        <w:numPr>
+          <w:ilvl w:val="1"/>
+          <w:numId w:val="1"/>
+        </w:numPr>
+        <w:rPr>
+          <w:sz w:val="24"/>
+        </w:rPr>
+      </w:pPr>
+      <w:r>
+        <w:rPr>
+          <w:sz w:val="24"/>
+        </w:rPr>
+        <w:t>Test data preprocessed/normalized</w:t>
+      </w:r>
+      <w:r>
+        <w:rPr>
+          <w:sz w:val="24"/>
+        </w:rPr>
+        <w:t xml:space="preserve"> for XMeans algorithm</w:t>
+      </w:r>
+    </w:p>
+    <w:p>
+      <w:pPr>
+        <w:pStyle w:val="ListParagraph"/>
+        <w:numPr>
+          <w:ilvl w:val="1"/>
+          <w:numId w:val="1"/>
+        </w:numPr>
+        <w:rPr>
+          <w:sz w:val="24"/>
+        </w:rPr>
+      </w:pPr>
+      <w:r>
+        <w:rPr>
+          <w:sz w:val="24"/>
+        </w:rPr>
+        <w:t xml:space="preserve">Testing completed on XMeans </w:t>
+      </w:r>
+      <w:r>
+        <w:rPr>
+          <w:sz w:val="24"/>
+        </w:rPr>
+        <w:t>algorithm</w:t>
+      </w:r>
+    </w:p>
+    <w:p>
+      <w:pPr>
+        <w:pStyle w:val="ListParagraph"/>
+        <w:numPr>
+          <w:ilvl w:val="1"/>
+          <w:numId w:val="1"/>
+        </w:numPr>
+        <w:rPr>
+          <w:sz w:val="24"/>
+        </w:rPr>
+      </w:pPr>
+      <w:r>
+        <w:rPr>
+          <w:sz w:val="24"/>
+        </w:rPr>
+        <w:t>Information gain implemented for ID3 algorithm</w:t>
+      </w:r>
+    </w:p>
+    <w:p>
+      <w:pPr>
+        <w:pStyle w:val="ListParagraph"/>
+        <w:numPr>
+          <w:ilvl w:val="1"/>
+          <w:numId w:val="1"/>
+        </w:numPr>
+        <w:rPr>
+          <w:sz w:val="24"/>
+        </w:rPr>
+      </w:pPr>
+      <w:r>
+        <w:rPr>
+          <w:sz w:val="24"/>
+        </w:rPr>
+        <w:t>Progress Report completed</w:t>
+      </w:r>
+    </w:p>
+    <w:p>
+      <w:pPr>
+        <w:pStyle w:val="ListParagraph"/>
+        <w:numPr>
+          <w:ilvl w:val="0"/>
+          <w:numId w:val="1"/>
+        </w:numPr>
+        <w:rPr>
+          <w:sz w:val="24"/>
+        </w:rPr>
+      </w:pPr>
+      <w:r>
+        <w:rPr>
+          <w:sz w:val="24"/>
+        </w:rPr>
+        <w:t>Milestone 5:</w:t>
+      </w:r>
+      <w:r>
+        <w:rPr>
+          <w:sz w:val="24"/>
+        </w:rPr>
+        <w:t xml:space="preserve"> Sunday, April 3</w:t>
+      </w:r>
+      <w:r>
+        <w:rPr>
+          <w:sz w:val="24"/>
+          <w:vertAlign w:val="superscript"/>
+        </w:rPr>
+        <w:t>rd</w:t>
+      </w:r>
+    </w:p>
+    <w:p>
+      <w:pPr>
+        <w:pStyle w:val="ListParagraph"/>
+        <w:numPr>
+          <w:ilvl w:val="1"/>
+          <w:numId w:val="1"/>
+        </w:numPr>
+        <w:rPr>
+          <w:sz w:val="24"/>
+        </w:rPr>
+      </w:pPr>
+      <w:r>
+        <w:rPr>
+          <w:sz w:val="24"/>
+        </w:rPr>
+        <w:t>…</w:t>
+      </w:r>
+      <w:r>
+        <w:rPr>
+          <w:sz w:val="24"/>
+        </w:rPr>
+        <w:t>..unless you think of something John, I’ll delete this milestone. I just kept it in here to make it obvious that a week was skipped.</w:t>
+      </w:r>
       <w:bookmarkStart w:id="0" w:name="_GoBack"/>
       <w:bookmarkEnd w:id="0"/>
     </w:p>
     <w:p>
       <w:pPr>
-        <w:ind w:firstLine="720"/>
-        <w:rPr>
-          <w:sz w:val="24"/>
-        </w:rPr>
-      </w:pPr>
-      <w:r>
-        <w:rPr>
-          <w:sz w:val="24"/>
-        </w:rPr>
-        <w:t>We will be implementing three different data mining algorithms covering frequent itemset mining,</w:t>
-      </w:r>
-      <w:r>
-        <w:rPr>
-          <w:sz w:val="24"/>
-        </w:rPr>
-        <w:t xml:space="preserve"> classification, and clustering: the Apriori algorithm will be used for frequent itemset mining; the ID3 algorithm will be used for classification; and the X-means algorithm will be used for clustering.</w:t>
-      </w:r>
-    </w:p>
-    <w:p>
-      <w:pPr>
-        <w:ind w:firstLine="720"/>
-        <w:rPr>
-          <w:sz w:val="24"/>
-        </w:rPr>
-      </w:pPr>
-      <w:r>
-        <w:rPr>
-          <w:sz w:val="24"/>
-        </w:rPr>
-        <w:t>Various data sets will be used to test each implementation.</w:t>
-      </w:r>
-      <w:r>
-        <w:rPr>
-          <w:sz w:val="24"/>
-        </w:rPr>
-        <w:t xml:space="preserve">  The data sets contain information regarding breast cancer, chronic kidney disease, heart disease, voting records, and iris plants.</w:t>
-      </w:r>
-    </w:p>
-    <w:p>
-      <w:pPr>
-        <w:rPr>
-          <w:sz w:val="24"/>
-        </w:rPr>
-      </w:pPr>
-      <w:r>
-        <w:rPr>
-          <w:sz w:val="24"/>
-        </w:rPr>
-        <w:t>Proposed timeline and milestones.</w:t>
-      </w:r>
-    </w:p>
-    <w:p>
-      <w:pPr>
         <w:pStyle w:val="ListParagraph"/>
         <w:numPr>
           <w:ilvl w:val="0"/>
           <w:numId w:val="1"/>
         </w:numPr>
         <w:rPr>
-          <w:sz w:val="28"/>
-        </w:rPr>
-      </w:pPr>
-      <w:r>
-        <w:rPr>
-          <w:sz w:val="24"/>
-        </w:rPr>
-        <w:t xml:space="preserve">Milestone 1: </w:t>
-      </w:r>
-      <w:r>
-        <w:rPr>
-          <w:sz w:val="24"/>
-        </w:rPr>
-        <w:t>Friday, March 4</w:t>
+          <w:sz w:val="24"/>
+        </w:rPr>
+      </w:pPr>
+      <w:r>
+        <w:rPr>
+          <w:sz w:val="24"/>
+        </w:rPr>
+        <w:t>Milestone 6: Sunday, April 10</w:t>
       </w:r>
       <w:r>
         <w:rPr>
@@ -101,6 +574,12 @@
         </w:rPr>
         <w:t>th</w:t>
       </w:r>
+      <w:r>
+        <w:rPr>
+          <w:sz w:val="24"/>
+        </w:rPr>
+        <w:t xml:space="preserve"> </w:t>
+      </w:r>
     </w:p>
     <w:p>
       <w:pPr>
@@ -110,14 +589,20 @@
           <w:numId w:val="1"/>
         </w:numPr>
         <w:rPr>
-          <w:sz w:val="28"/>
-        </w:rPr>
-      </w:pPr>
-      <w:r>
-        <w:rPr>
-          <w:sz w:val="24"/>
-        </w:rPr>
-        <w:t>HashTree development completed</w:t>
+          <w:sz w:val="24"/>
+        </w:rPr>
+      </w:pPr>
+      <w:r>
+        <w:rPr>
+          <w:sz w:val="24"/>
+        </w:rPr>
+        <w:t>ID3 algorithm implementation completed</w:t>
+      </w:r>
+      <w:r>
+        <w:rPr>
+          <w:sz w:val="24"/>
+        </w:rPr>
+        <w:t xml:space="preserve"> </w:t>
       </w:r>
     </w:p>
     <w:p>
@@ -128,14 +613,14 @@
           <w:numId w:val="1"/>
         </w:numPr>
         <w:rPr>
-          <w:sz w:val="28"/>
-        </w:rPr>
-      </w:pPr>
-      <w:r>
-        <w:rPr>
-          <w:sz w:val="24"/>
-        </w:rPr>
-        <w:t>K-d tree development completed</w:t>
+          <w:sz w:val="24"/>
+        </w:rPr>
+      </w:pPr>
+      <w:r>
+        <w:rPr>
+          <w:sz w:val="24"/>
+        </w:rPr>
+        <w:t>Testing completed for ID3 algorithm</w:t>
       </w:r>
     </w:p>
     <w:p>
@@ -153,7 +638,20 @@
         <w:rPr>
           <w:sz w:val="24"/>
         </w:rPr>
-        <w:t>Milestone 2: Some date</w:t>
+        <w:t>Mileston 7: Sunday, April 17</w:t>
+      </w:r>
+      <w:r>
+        <w:rPr>
+          <w:sz w:val="24"/>
+          <w:vertAlign w:val="superscript"/>
+        </w:rPr>
+        <w:t>th</w:t>
+      </w:r>
+      <w:r>
+        <w:rPr>
+          <w:sz w:val="24"/>
+        </w:rPr>
+        <w:t xml:space="preserve"> </w:t>
       </w:r>
     </w:p>
     <w:p>
@@ -171,219 +669,7 @@
         <w:rPr>
           <w:sz w:val="24"/>
         </w:rPr>
-        <w:t xml:space="preserve">Apriori algorithm </w:t>
-      </w:r>
-      <w:r>
-        <w:rPr>
-          <w:sz w:val="24"/>
-        </w:rPr>
-        <w:t>pseudocode and overall design completed</w:t>
-      </w:r>
-    </w:p>
-    <w:p>
-      <w:pPr>
-        <w:pStyle w:val="ListParagraph"/>
-        <w:numPr>
-          <w:ilvl w:val="1"/>
-          <w:numId w:val="1"/>
-        </w:numPr>
-        <w:rPr>
-          <w:sz w:val="24"/>
-        </w:rPr>
-      </w:pPr>
-      <w:r>
-        <w:rPr>
-          <w:sz w:val="24"/>
-        </w:rPr>
-        <w:t>XMeans</w:t>
-      </w:r>
-      <w:r>
-        <w:rPr>
-          <w:sz w:val="24"/>
-        </w:rPr>
-        <w:t xml:space="preserve"> algorithm </w:t>
-      </w:r>
-      <w:r>
-        <w:rPr>
-          <w:sz w:val="24"/>
-        </w:rPr>
-        <w:t>pseudocode and overall design completed</w:t>
-      </w:r>
-    </w:p>
-    <w:p>
-      <w:pPr>
-        <w:pStyle w:val="ListParagraph"/>
-        <w:numPr>
-          <w:ilvl w:val="0"/>
-          <w:numId w:val="1"/>
-        </w:numPr>
-        <w:rPr>
-          <w:sz w:val="24"/>
-        </w:rPr>
-      </w:pPr>
-      <w:r>
-        <w:rPr>
-          <w:sz w:val="24"/>
-        </w:rPr>
-        <w:t>Milestone 3: some date</w:t>
-      </w:r>
-    </w:p>
-    <w:p>
-      <w:pPr>
-        <w:pStyle w:val="ListParagraph"/>
-        <w:numPr>
-          <w:ilvl w:val="1"/>
-          <w:numId w:val="1"/>
-        </w:numPr>
-        <w:rPr>
-          <w:sz w:val="24"/>
-        </w:rPr>
-      </w:pPr>
-      <w:r>
-        <w:rPr>
-          <w:sz w:val="24"/>
-        </w:rPr>
-        <w:t>Apriori algorithm implemented</w:t>
-      </w:r>
-    </w:p>
-    <w:p>
-      <w:pPr>
-        <w:pStyle w:val="ListParagraph"/>
-        <w:numPr>
-          <w:ilvl w:val="1"/>
-          <w:numId w:val="1"/>
-        </w:numPr>
-        <w:rPr>
-          <w:sz w:val="24"/>
-        </w:rPr>
-      </w:pPr>
-      <w:r>
-        <w:rPr>
-          <w:sz w:val="24"/>
-        </w:rPr>
-        <w:t>XMeans algorithm implemented</w:t>
-      </w:r>
-    </w:p>
-    <w:p>
-      <w:pPr>
-        <w:pStyle w:val="ListParagraph"/>
-        <w:numPr>
-          <w:ilvl w:val="0"/>
-          <w:numId w:val="1"/>
-        </w:numPr>
-        <w:rPr>
-          <w:sz w:val="24"/>
-        </w:rPr>
-      </w:pPr>
-      <w:r>
-        <w:rPr>
-          <w:sz w:val="24"/>
-        </w:rPr>
-        <w:t>Milestone 4: blah</w:t>
-      </w:r>
-    </w:p>
-    <w:p>
-      <w:pPr>
-        <w:pStyle w:val="ListParagraph"/>
-        <w:numPr>
-          <w:ilvl w:val="1"/>
-          <w:numId w:val="1"/>
-        </w:numPr>
-        <w:rPr>
-          <w:sz w:val="24"/>
-        </w:rPr>
-      </w:pPr>
-      <w:r>
-        <w:rPr>
-          <w:sz w:val="24"/>
-        </w:rPr>
-        <w:t xml:space="preserve">ID3 </w:t>
-      </w:r>
-      <w:r>
-        <w:rPr>
-          <w:sz w:val="24"/>
-        </w:rPr>
-        <w:t xml:space="preserve">algorithm </w:t>
-      </w:r>
-      <w:r>
-        <w:rPr>
-          <w:sz w:val="24"/>
-        </w:rPr>
-        <w:t>pseudocode and overall design completed</w:t>
-      </w:r>
-    </w:p>
-    <w:p>
-      <w:pPr>
-        <w:pStyle w:val="ListParagraph"/>
-        <w:numPr>
-          <w:ilvl w:val="0"/>
-          <w:numId w:val="1"/>
-        </w:numPr>
-        <w:rPr>
-          <w:sz w:val="24"/>
-        </w:rPr>
-      </w:pPr>
-      <w:r>
-        <w:rPr>
-          <w:sz w:val="24"/>
-        </w:rPr>
-        <w:t>Milestone 5:</w:t>
-      </w:r>
-    </w:p>
-    <w:p>
-      <w:pPr>
-        <w:pStyle w:val="ListParagraph"/>
-        <w:numPr>
-          <w:ilvl w:val="1"/>
-          <w:numId w:val="1"/>
-        </w:numPr>
-        <w:rPr>
-          <w:sz w:val="24"/>
-        </w:rPr>
-      </w:pPr>
-      <w:r>
-        <w:rPr>
-          <w:sz w:val="24"/>
-        </w:rPr>
-        <w:t>Select and normalize relevant attributes from data sets</w:t>
-      </w:r>
-    </w:p>
-    <w:p>
-      <w:pPr>
-        <w:pStyle w:val="ListParagraph"/>
-        <w:numPr>
-          <w:ilvl w:val="1"/>
-          <w:numId w:val="1"/>
-        </w:numPr>
-        <w:rPr>
-          <w:sz w:val="24"/>
-        </w:rPr>
-      </w:pPr>
-      <w:r>
-        <w:rPr>
-          <w:sz w:val="24"/>
-        </w:rPr>
-        <w:t>Test algorithms using data sets</w:t>
-      </w:r>
-    </w:p>
-    <w:p>
-      <w:pPr>
-        <w:rPr>
-          <w:sz w:val="24"/>
-        </w:rPr>
-      </w:pPr>
-    </w:p>
-    <w:p>
-      <w:pPr>
-        <w:rPr>
-          <w:sz w:val="24"/>
-        </w:rPr>
-      </w:pPr>
-      <w:r>
-        <w:rPr>
-          <w:sz w:val="24"/>
-        </w:rPr>
-        <w:t>Any additional info.</w:t>
+        <w:t>Final Report completed</w:t>
       </w:r>
     </w:p>
     <w:sectPr>

</xml_diff>